<commit_message>
Path Finding cleanup, removed useless graph class
</commit_message>
<xml_diff>
--- a/Report.docx
+++ b/Report.docx
@@ -994,7 +994,19 @@
           <w:lang w:val="en-GB"/>
         </w:rPr>
         <w:lastRenderedPageBreak/>
-        <w:t xml:space="preserve">1 </w:t>
+        <w:t>1</w:t>
+      </w:r>
+      <w:r>
+        <w:rPr>
+          <w:lang w:val="en-GB"/>
+        </w:rPr>
+        <w:t>.</w:t>
+      </w:r>
+      <w:r>
+        <w:rPr>
+          <w:lang w:val="en-GB"/>
+        </w:rPr>
+        <w:t xml:space="preserve"> </w:t>
       </w:r>
       <w:r>
         <w:rPr>
@@ -1274,8 +1286,6 @@
         </w:rPr>
         <w:t xml:space="preserve">separation causes entities to be pushed away from a given list of obstacles. The entities are basically separated, like with the separation behaviour, from the given obstacle when in a certain radius. </w:t>
       </w:r>
-      <w:bookmarkStart w:id="7" w:name="_GoBack"/>
-      <w:bookmarkEnd w:id="7"/>
     </w:p>
     <w:p>
       <w:pPr>
@@ -1301,7 +1311,7 @@
           <w:lang w:val="en-GB"/>
         </w:rPr>
       </w:pPr>
-      <w:bookmarkStart w:id="8" w:name="_Toc36641780"/>
+      <w:bookmarkStart w:id="7" w:name="_Toc36641780"/>
       <w:r>
         <w:rPr>
           <w:lang w:val="en-GB"/>
@@ -1620,14 +1630,23 @@
       </w:pPr>
       <w:r>
         <w:lastRenderedPageBreak/>
-        <w:t xml:space="preserve">2 </w:t>
+        <w:t>2</w:t>
+      </w:r>
+      <w:r>
+        <w:t>.</w:t>
+      </w:r>
+      <w:r>
+        <w:t xml:space="preserve"> </w:t>
       </w:r>
       <w:r>
         <w:t>Path Planning</w:t>
       </w:r>
+      <w:bookmarkEnd w:id="7"/>
+    </w:p>
+    <w:p/>
+    <w:p>
+      <w:bookmarkStart w:id="8" w:name="_GoBack"/>
       <w:bookmarkEnd w:id="8"/>
-    </w:p>
-    <w:p>
       <w:r>
         <w:br w:type="page"/>
       </w:r>
@@ -1640,7 +1659,13 @@
       <w:bookmarkStart w:id="9" w:name="_Toc36641781"/>
       <w:r>
         <w:lastRenderedPageBreak/>
-        <w:t xml:space="preserve">3 </w:t>
+        <w:t>3</w:t>
+      </w:r>
+      <w:r>
+        <w:t>.</w:t>
+      </w:r>
+      <w:r>
+        <w:t xml:space="preserve"> </w:t>
       </w:r>
       <w:r>
         <w:t>Behaviour</w:t>
@@ -1683,7 +1708,13 @@
       <w:bookmarkStart w:id="10" w:name="_Toc36641782"/>
       <w:r>
         <w:lastRenderedPageBreak/>
-        <w:t xml:space="preserve">4 </w:t>
+        <w:t>4</w:t>
+      </w:r>
+      <w:r>
+        <w:t>.</w:t>
+      </w:r>
+      <w:r>
+        <w:t xml:space="preserve"> </w:t>
       </w:r>
       <w:r>
         <w:t>Fuzzy Logic</w:t>
@@ -1731,7 +1762,13 @@
       <w:bookmarkStart w:id="14" w:name="_Toc36641784"/>
       <w:r>
         <w:lastRenderedPageBreak/>
-        <w:t xml:space="preserve">6 </w:t>
+        <w:t>6</w:t>
+      </w:r>
+      <w:r>
+        <w:t>.</w:t>
+      </w:r>
+      <w:r>
+        <w:t xml:space="preserve"> </w:t>
       </w:r>
       <w:r>
         <w:t>Sources</w:t>

</xml_diff>